<commit_message>
Some modifications made to project notes file.
</commit_message>
<xml_diff>
--- a/SpringMVCHelloWorld/SpringMVCHelloWorldProjectGuide.docx
+++ b/SpringMVCHelloWorld/SpringMVCHelloWorldProjectGuide.docx
@@ -113,7 +113,59 @@
           <w:szCs w:val="24"/>
           <w:u w:val="single"/>
         </w:rPr>
-        <w:t>Note that this is xml based spring hibernate project. We have web config file web.xml ans spring configuration file spring-servlet.xml. (Location of these files are shown in screen shot of project structure below.)</w:t>
+        <w:t xml:space="preserve">Note that this is xml based spring hibernate project. We have web </w:t>
+      </w:r>
+      <w:proofErr w:type="spellStart"/>
+      <w:r>
+        <w:rPr>
+          <w:rFonts w:ascii="Open Sans" w:hAnsi="Open Sans" w:cs="Open Sans"/>
+          <w:b/>
+          <w:color w:val="BA3925"/>
+          <w:spacing w:val="-2"/>
+          <w:sz w:val="24"/>
+          <w:szCs w:val="24"/>
+          <w:u w:val="single"/>
+        </w:rPr>
+        <w:t>config</w:t>
+      </w:r>
+      <w:proofErr w:type="spellEnd"/>
+      <w:r>
+        <w:rPr>
+          <w:rFonts w:ascii="Open Sans" w:hAnsi="Open Sans" w:cs="Open Sans"/>
+          <w:b/>
+          <w:color w:val="BA3925"/>
+          <w:spacing w:val="-2"/>
+          <w:sz w:val="24"/>
+          <w:szCs w:val="24"/>
+          <w:u w:val="single"/>
+        </w:rPr>
+        <w:t xml:space="preserve"> file web.xml </w:t>
+      </w:r>
+      <w:proofErr w:type="spellStart"/>
+      <w:r>
+        <w:rPr>
+          <w:rFonts w:ascii="Open Sans" w:hAnsi="Open Sans" w:cs="Open Sans"/>
+          <w:b/>
+          <w:color w:val="BA3925"/>
+          <w:spacing w:val="-2"/>
+          <w:sz w:val="24"/>
+          <w:szCs w:val="24"/>
+          <w:u w:val="single"/>
+        </w:rPr>
+        <w:t>ans</w:t>
+      </w:r>
+      <w:proofErr w:type="spellEnd"/>
+      <w:r>
+        <w:rPr>
+          <w:rFonts w:ascii="Open Sans" w:hAnsi="Open Sans" w:cs="Open Sans"/>
+          <w:b/>
+          <w:color w:val="BA3925"/>
+          <w:spacing w:val="-2"/>
+          <w:sz w:val="24"/>
+          <w:szCs w:val="24"/>
+          <w:u w:val="single"/>
+        </w:rPr>
+        <w:t xml:space="preserve"> spring configuration file spring-servlet.xml. (Location of these files are shown in screen shot of project structure below.)</w:t>
       </w:r>
     </w:p>
     <w:p>
@@ -256,7 +308,29 @@
           <w:sz w:val="24"/>
           <w:szCs w:val="24"/>
         </w:rPr>
-        <w:t xml:space="preserve">Create webapp maven project. </w:t>
+        <w:t xml:space="preserve">Create </w:t>
+      </w:r>
+      <w:proofErr w:type="spellStart"/>
+      <w:r>
+        <w:rPr>
+          <w:rFonts w:ascii="Open Sans" w:hAnsi="Open Sans" w:cs="Open Sans"/>
+          <w:color w:val="BA3925"/>
+          <w:spacing w:val="-2"/>
+          <w:sz w:val="24"/>
+          <w:szCs w:val="24"/>
+        </w:rPr>
+        <w:t>webapp</w:t>
+      </w:r>
+      <w:proofErr w:type="spellEnd"/>
+      <w:r>
+        <w:rPr>
+          <w:rFonts w:ascii="Open Sans" w:hAnsi="Open Sans" w:cs="Open Sans"/>
+          <w:color w:val="BA3925"/>
+          <w:spacing w:val="-2"/>
+          <w:sz w:val="24"/>
+          <w:szCs w:val="24"/>
+        </w:rPr>
+        <w:t xml:space="preserve"> maven project. </w:t>
       </w:r>
       <w:r>
         <w:rPr>
@@ -515,7 +589,98 @@
           <w:sz w:val="24"/>
           <w:szCs w:val="24"/>
         </w:rPr>
-        <w:t>1. web.xml where we have mentioned the spring functionality as DispatcherServlet.</w:t>
+        <w:t xml:space="preserve">1. web.xml where we have mentioned the spring functionality as </w:t>
+      </w:r>
+      <w:proofErr w:type="spellStart"/>
+      <w:r>
+        <w:rPr>
+          <w:rFonts w:ascii="Open Sans" w:hAnsi="Open Sans" w:cs="Open Sans"/>
+          <w:color w:val="BA3925"/>
+          <w:spacing w:val="-2"/>
+          <w:sz w:val="24"/>
+          <w:szCs w:val="24"/>
+        </w:rPr>
+        <w:t>DispatcherServlet</w:t>
+      </w:r>
+      <w:proofErr w:type="spellEnd"/>
+      <w:r>
+        <w:rPr>
+          <w:rFonts w:ascii="Open Sans" w:hAnsi="Open Sans" w:cs="Open Sans"/>
+          <w:color w:val="BA3925"/>
+          <w:spacing w:val="-2"/>
+          <w:sz w:val="24"/>
+          <w:szCs w:val="24"/>
+        </w:rPr>
+        <w:t>.</w:t>
+      </w:r>
+    </w:p>
+    <w:p>
+      <w:pPr>
+        <w:shd w:val="clear" w:color="auto" w:fill="FFFFFF"/>
+        <w:spacing w:before="240" w:after="120" w:line="240" w:lineRule="auto"/>
+        <w:outlineLvl w:val="1"/>
+        <w:rPr>
+          <w:rFonts w:ascii="Open Sans" w:hAnsi="Open Sans" w:cs="Open Sans"/>
+          <w:color w:val="BA3925"/>
+          <w:spacing w:val="-2"/>
+          <w:sz w:val="24"/>
+          <w:szCs w:val="24"/>
+        </w:rPr>
+      </w:pPr>
+      <w:r>
+        <w:rPr>
+          <w:rFonts w:ascii="Open Sans" w:hAnsi="Open Sans" w:cs="Open Sans"/>
+          <w:noProof/>
+          <w:color w:val="BA3925"/>
+          <w:spacing w:val="-2"/>
+          <w:sz w:val="24"/>
+          <w:szCs w:val="24"/>
+        </w:rPr>
+        <w:drawing>
+          <wp:inline distT="0" distB="0" distL="0" distR="0">
+            <wp:extent cx="5276850" cy="2676525"/>
+            <wp:effectExtent l="19050" t="0" r="0" b="0"/>
+            <wp:docPr id="7" name="Picture 7"/>
+            <wp:cNvGraphicFramePr>
+              <a:graphicFrameLocks xmlns:a="http://schemas.openxmlformats.org/drawingml/2006/main" noChangeAspect="1"/>
+            </wp:cNvGraphicFramePr>
+            <a:graphic xmlns:a="http://schemas.openxmlformats.org/drawingml/2006/main">
+              <a:graphicData uri="http://schemas.openxmlformats.org/drawingml/2006/picture">
+                <pic:pic xmlns:pic="http://schemas.openxmlformats.org/drawingml/2006/picture">
+                  <pic:nvPicPr>
+                    <pic:cNvPr id="0" name="Picture 7"/>
+                    <pic:cNvPicPr>
+                      <a:picLocks noChangeAspect="1" noChangeArrowheads="1"/>
+                    </pic:cNvPicPr>
+                  </pic:nvPicPr>
+                  <pic:blipFill>
+                    <a:blip r:embed="rId5"/>
+                    <a:srcRect/>
+                    <a:stretch>
+                      <a:fillRect/>
+                    </a:stretch>
+                  </pic:blipFill>
+                  <pic:spPr bwMode="auto">
+                    <a:xfrm>
+                      <a:off x="0" y="0"/>
+                      <a:ext cx="5276850" cy="2676525"/>
+                    </a:xfrm>
+                    <a:prstGeom prst="rect">
+                      <a:avLst/>
+                    </a:prstGeom>
+                    <a:noFill/>
+                    <a:ln w="9525">
+                      <a:noFill/>
+                      <a:miter lim="800000"/>
+                      <a:headEnd/>
+                      <a:tailEnd/>
+                    </a:ln>
+                  </pic:spPr>
+                </pic:pic>
+              </a:graphicData>
+            </a:graphic>
+          </wp:inline>
+        </w:drawing>
       </w:r>
     </w:p>
     <w:p>
@@ -588,13 +753,182 @@
       <w:r>
         <w:rPr>
           <w:rFonts w:ascii="Open Sans" w:hAnsi="Open Sans" w:cs="Open Sans"/>
-          <w:color w:val="BA3925"/>
-          <w:spacing w:val="-2"/>
-          <w:sz w:val="24"/>
-          <w:szCs w:val="24"/>
-        </w:rPr>
+          <w:noProof/>
+          <w:color w:val="BA3925"/>
+          <w:spacing w:val="-2"/>
+          <w:sz w:val="24"/>
+          <w:szCs w:val="24"/>
+        </w:rPr>
+        <w:drawing>
+          <wp:inline distT="0" distB="0" distL="0" distR="0">
+            <wp:extent cx="5943600" cy="1731214"/>
+            <wp:effectExtent l="19050" t="0" r="0" b="0"/>
+            <wp:docPr id="10" name="Picture 10"/>
+            <wp:cNvGraphicFramePr>
+              <a:graphicFrameLocks xmlns:a="http://schemas.openxmlformats.org/drawingml/2006/main" noChangeAspect="1"/>
+            </wp:cNvGraphicFramePr>
+            <a:graphic xmlns:a="http://schemas.openxmlformats.org/drawingml/2006/main">
+              <a:graphicData uri="http://schemas.openxmlformats.org/drawingml/2006/picture">
+                <pic:pic xmlns:pic="http://schemas.openxmlformats.org/drawingml/2006/picture">
+                  <pic:nvPicPr>
+                    <pic:cNvPr id="0" name="Picture 10"/>
+                    <pic:cNvPicPr>
+                      <a:picLocks noChangeAspect="1" noChangeArrowheads="1"/>
+                    </pic:cNvPicPr>
+                  </pic:nvPicPr>
+                  <pic:blipFill>
+                    <a:blip r:embed="rId6"/>
+                    <a:srcRect/>
+                    <a:stretch>
+                      <a:fillRect/>
+                    </a:stretch>
+                  </pic:blipFill>
+                  <pic:spPr bwMode="auto">
+                    <a:xfrm>
+                      <a:off x="0" y="0"/>
+                      <a:ext cx="5943600" cy="1731214"/>
+                    </a:xfrm>
+                    <a:prstGeom prst="rect">
+                      <a:avLst/>
+                    </a:prstGeom>
+                    <a:noFill/>
+                    <a:ln w="9525">
+                      <a:noFill/>
+                      <a:miter lim="800000"/>
+                      <a:headEnd/>
+                      <a:tailEnd/>
+                    </a:ln>
+                  </pic:spPr>
+                </pic:pic>
+              </a:graphicData>
+            </a:graphic>
+          </wp:inline>
+        </w:drawing>
+      </w:r>
+    </w:p>
+    <w:p>
+      <w:pPr>
+        <w:shd w:val="clear" w:color="auto" w:fill="FFFFFF"/>
+        <w:spacing w:before="240" w:after="120" w:line="240" w:lineRule="auto"/>
+        <w:outlineLvl w:val="1"/>
+        <w:rPr>
+          <w:rFonts w:ascii="Open Sans" w:hAnsi="Open Sans" w:cs="Open Sans"/>
+          <w:color w:val="BA3925"/>
+          <w:spacing w:val="-2"/>
+          <w:sz w:val="24"/>
+          <w:szCs w:val="24"/>
+          <w:u w:val="single"/>
+        </w:rPr>
+      </w:pPr>
+      <w:r>
+        <w:rPr>
+          <w:rFonts w:ascii="Open Sans" w:hAnsi="Open Sans" w:cs="Open Sans"/>
+          <w:color w:val="BA3925"/>
+          <w:spacing w:val="-2"/>
+          <w:sz w:val="24"/>
+          <w:szCs w:val="24"/>
+          <w:u w:val="single"/>
+        </w:rPr>
+        <w:t>Please study the role of &lt;context: component-scan&gt; and &lt;</w:t>
+      </w:r>
+      <w:proofErr w:type="spellStart"/>
+      <w:r>
+        <w:rPr>
+          <w:rFonts w:ascii="Open Sans" w:hAnsi="Open Sans" w:cs="Open Sans"/>
+          <w:color w:val="BA3925"/>
+          <w:spacing w:val="-2"/>
+          <w:sz w:val="24"/>
+          <w:szCs w:val="24"/>
+          <w:u w:val="single"/>
+        </w:rPr>
+        <w:t>mvc:annotation</w:t>
+      </w:r>
+      <w:proofErr w:type="spellEnd"/>
+      <w:r>
+        <w:rPr>
+          <w:rFonts w:ascii="Open Sans" w:hAnsi="Open Sans" w:cs="Open Sans"/>
+          <w:color w:val="BA3925"/>
+          <w:spacing w:val="-2"/>
+          <w:sz w:val="24"/>
+          <w:szCs w:val="24"/>
+          <w:u w:val="single"/>
+        </w:rPr>
+        <w:t xml:space="preserve">-driven&gt; tags very </w:t>
+      </w:r>
+      <w:proofErr w:type="spellStart"/>
+      <w:r>
+        <w:rPr>
+          <w:rFonts w:ascii="Open Sans" w:hAnsi="Open Sans" w:cs="Open Sans"/>
+          <w:color w:val="BA3925"/>
+          <w:spacing w:val="-2"/>
+          <w:sz w:val="24"/>
+          <w:szCs w:val="24"/>
+          <w:u w:val="single"/>
+        </w:rPr>
+        <w:t>very</w:t>
+      </w:r>
+      <w:proofErr w:type="spellEnd"/>
+      <w:r>
+        <w:rPr>
+          <w:rFonts w:ascii="Open Sans" w:hAnsi="Open Sans" w:cs="Open Sans"/>
+          <w:color w:val="BA3925"/>
+          <w:spacing w:val="-2"/>
+          <w:sz w:val="24"/>
+          <w:szCs w:val="24"/>
+          <w:u w:val="single"/>
+        </w:rPr>
+        <w:t xml:space="preserve"> carefully. (Refer project '</w:t>
+      </w:r>
+      <w:proofErr w:type="spellStart"/>
+      <w:r>
+        <w:rPr>
+          <w:rFonts w:ascii="Open Sans" w:hAnsi="Open Sans" w:cs="Open Sans"/>
+          <w:color w:val="BA3925"/>
+          <w:spacing w:val="-2"/>
+          <w:sz w:val="24"/>
+          <w:szCs w:val="24"/>
+          <w:u w:val="single"/>
+        </w:rPr>
+        <w:t>SpringMVCApplicationFlow</w:t>
+      </w:r>
+      <w:proofErr w:type="spellEnd"/>
+      <w:r>
+        <w:rPr>
+          <w:rFonts w:ascii="Open Sans" w:hAnsi="Open Sans" w:cs="Open Sans"/>
+          <w:color w:val="BA3925"/>
+          <w:spacing w:val="-2"/>
+          <w:sz w:val="24"/>
+          <w:szCs w:val="24"/>
+          <w:u w:val="single"/>
+        </w:rPr>
+        <w:t>' for this purpose.)</w:t>
+      </w:r>
+    </w:p>
+    <w:p>
+      <w:pPr>
+        <w:shd w:val="clear" w:color="auto" w:fill="FFFFFF"/>
+        <w:spacing w:before="240" w:after="120" w:line="240" w:lineRule="auto"/>
+        <w:outlineLvl w:val="1"/>
+        <w:rPr>
+          <w:rFonts w:ascii="Open Sans" w:hAnsi="Open Sans" w:cs="Open Sans"/>
+          <w:color w:val="BA3925"/>
+          <w:spacing w:val="-2"/>
+          <w:sz w:val="24"/>
+          <w:szCs w:val="24"/>
+        </w:rPr>
+      </w:pPr>
+      <w:r>
+        <w:rPr>
+          <w:rFonts w:ascii="Open Sans" w:hAnsi="Open Sans" w:cs="Open Sans"/>
+          <w:color w:val="BA3925"/>
+          <w:spacing w:val="-2"/>
+          <w:sz w:val="24"/>
+          <w:szCs w:val="24"/>
+        </w:rPr>
+        <w:lastRenderedPageBreak/>
         <w:t xml:space="preserve">3. </w:t>
       </w:r>
+      <w:proofErr w:type="spellStart"/>
       <w:r>
         <w:rPr>
           <w:rFonts w:ascii="Open Sans" w:hAnsi="Open Sans" w:cs="Open Sans"/>
@@ -613,33 +947,88 @@
           <w:sz w:val="24"/>
           <w:szCs w:val="24"/>
         </w:rPr>
-        <w:t>.HelloController.java is controller file of this application. Please go through annotation @RequstMapping.</w:t>
-      </w:r>
-    </w:p>
-    <w:p>
-      <w:pPr>
-        <w:shd w:val="clear" w:color="auto" w:fill="FFFFFF"/>
-        <w:spacing w:before="240" w:after="120" w:line="240" w:lineRule="auto"/>
-        <w:outlineLvl w:val="1"/>
-        <w:rPr>
-          <w:rFonts w:ascii="Open Sans" w:hAnsi="Open Sans" w:cs="Open Sans"/>
-          <w:color w:val="BA3925"/>
-          <w:spacing w:val="-2"/>
-          <w:sz w:val="24"/>
-          <w:szCs w:val="24"/>
-        </w:rPr>
-      </w:pPr>
-      <w:r>
-        <w:rPr>
-          <w:rFonts w:ascii="Open Sans" w:hAnsi="Open Sans" w:cs="Open Sans"/>
-          <w:color w:val="BA3925"/>
-          <w:spacing w:val="-2"/>
-          <w:sz w:val="24"/>
-          <w:szCs w:val="24"/>
-        </w:rPr>
-        <w:t xml:space="preserve">To know more about @RequestMapping annotation please refer following link: </w:t>
-      </w:r>
-      <w:hyperlink r:id="rId5" w:history="1">
+        <w:t>.HelloController.java</w:t>
+      </w:r>
+      <w:proofErr w:type="spellEnd"/>
+      <w:r>
+        <w:rPr>
+          <w:rFonts w:ascii="Open Sans" w:hAnsi="Open Sans" w:cs="Open Sans"/>
+          <w:color w:val="BA3925"/>
+          <w:spacing w:val="-2"/>
+          <w:sz w:val="24"/>
+          <w:szCs w:val="24"/>
+        </w:rPr>
+        <w:t xml:space="preserve"> is controller file of this application. Please go through annotation @</w:t>
+      </w:r>
+      <w:proofErr w:type="spellStart"/>
+      <w:r>
+        <w:rPr>
+          <w:rFonts w:ascii="Open Sans" w:hAnsi="Open Sans" w:cs="Open Sans"/>
+          <w:color w:val="BA3925"/>
+          <w:spacing w:val="-2"/>
+          <w:sz w:val="24"/>
+          <w:szCs w:val="24"/>
+        </w:rPr>
+        <w:t>RequstMapping</w:t>
+      </w:r>
+      <w:proofErr w:type="spellEnd"/>
+      <w:r>
+        <w:rPr>
+          <w:rFonts w:ascii="Open Sans" w:hAnsi="Open Sans" w:cs="Open Sans"/>
+          <w:color w:val="BA3925"/>
+          <w:spacing w:val="-2"/>
+          <w:sz w:val="24"/>
+          <w:szCs w:val="24"/>
+        </w:rPr>
+        <w:t>.</w:t>
+      </w:r>
+    </w:p>
+    <w:p>
+      <w:pPr>
+        <w:shd w:val="clear" w:color="auto" w:fill="FFFFFF"/>
+        <w:spacing w:before="240" w:after="120" w:line="240" w:lineRule="auto"/>
+        <w:outlineLvl w:val="1"/>
+        <w:rPr>
+          <w:rFonts w:ascii="Open Sans" w:hAnsi="Open Sans" w:cs="Open Sans"/>
+          <w:color w:val="BA3925"/>
+          <w:spacing w:val="-2"/>
+          <w:sz w:val="24"/>
+          <w:szCs w:val="24"/>
+        </w:rPr>
+      </w:pPr>
+      <w:r>
+        <w:rPr>
+          <w:rFonts w:ascii="Open Sans" w:hAnsi="Open Sans" w:cs="Open Sans"/>
+          <w:color w:val="BA3925"/>
+          <w:spacing w:val="-2"/>
+          <w:sz w:val="24"/>
+          <w:szCs w:val="24"/>
+        </w:rPr>
+        <w:t>To know more about @</w:t>
+      </w:r>
+      <w:proofErr w:type="spellStart"/>
+      <w:r>
+        <w:rPr>
+          <w:rFonts w:ascii="Open Sans" w:hAnsi="Open Sans" w:cs="Open Sans"/>
+          <w:color w:val="BA3925"/>
+          <w:spacing w:val="-2"/>
+          <w:sz w:val="24"/>
+          <w:szCs w:val="24"/>
+        </w:rPr>
+        <w:t>RequestMapping</w:t>
+      </w:r>
+      <w:proofErr w:type="spellEnd"/>
+      <w:r>
+        <w:rPr>
+          <w:rFonts w:ascii="Open Sans" w:hAnsi="Open Sans" w:cs="Open Sans"/>
+          <w:color w:val="BA3925"/>
+          <w:spacing w:val="-2"/>
+          <w:sz w:val="24"/>
+          <w:szCs w:val="24"/>
+        </w:rPr>
+        <w:t xml:space="preserve"> annotation please refer following link: </w:t>
+      </w:r>
+      <w:hyperlink r:id="rId7" w:history="1">
         <w:r>
           <w:rPr>
             <w:rStyle w:val="Hyperlink"/>
@@ -675,7 +1064,31 @@
           <w:sz w:val="24"/>
           <w:szCs w:val="24"/>
         </w:rPr>
-        <w:t>Note that we have action 'index' mentioned in submit button of 'welcome.jsp' page and same is there in controllers @RequestMapping which is then returns string 'index' thus leads to rendering 'index.jsp' page.</w:t>
+        <w:t>Note that we have action 'index' mentioned in submit button of 'welcome.jsp' page and same is there in controllers @</w:t>
+      </w:r>
+      <w:proofErr w:type="spellStart"/>
+      <w:r>
+        <w:rPr>
+          <w:rFonts w:ascii="Open Sans" w:hAnsi="Open Sans" w:cs="Open Sans"/>
+          <w:b/>
+          <w:color w:val="BA3925"/>
+          <w:spacing w:val="-2"/>
+          <w:sz w:val="24"/>
+          <w:szCs w:val="24"/>
+        </w:rPr>
+        <w:t>RequestMapping</w:t>
+      </w:r>
+      <w:proofErr w:type="spellEnd"/>
+      <w:r>
+        <w:rPr>
+          <w:rFonts w:ascii="Open Sans" w:hAnsi="Open Sans" w:cs="Open Sans"/>
+          <w:b/>
+          <w:color w:val="BA3925"/>
+          <w:spacing w:val="-2"/>
+          <w:sz w:val="24"/>
+          <w:szCs w:val="24"/>
+        </w:rPr>
+        <w:t xml:space="preserve"> which is then returns string 'index' thus leads to rendering 'index.jsp' page.</w:t>
       </w:r>
       <w:r>
         <w:rPr>
@@ -712,7 +1125,55 @@
           <w:szCs w:val="24"/>
           <w:u w:val="single"/>
         </w:rPr>
-        <w:t>We are going to study this functionality in upcoming projects viz. 'SpringMVCArithmeticOperationsDemo' (without database operation) and 'SpringHibernateExample' (with database operations) and so on.</w:t>
+        <w:t>We are going to study this functionality in upcoming projects viz. '</w:t>
+      </w:r>
+      <w:proofErr w:type="spellStart"/>
+      <w:r>
+        <w:rPr>
+          <w:rFonts w:ascii="Open Sans" w:hAnsi="Open Sans" w:cs="Open Sans"/>
+          <w:color w:val="BA3925"/>
+          <w:spacing w:val="-2"/>
+          <w:sz w:val="24"/>
+          <w:szCs w:val="24"/>
+          <w:u w:val="single"/>
+        </w:rPr>
+        <w:t>SpringMVCArithmeticOperationsDemo</w:t>
+      </w:r>
+      <w:proofErr w:type="spellEnd"/>
+      <w:r>
+        <w:rPr>
+          <w:rFonts w:ascii="Open Sans" w:hAnsi="Open Sans" w:cs="Open Sans"/>
+          <w:color w:val="BA3925"/>
+          <w:spacing w:val="-2"/>
+          <w:sz w:val="24"/>
+          <w:szCs w:val="24"/>
+          <w:u w:val="single"/>
+        </w:rPr>
+        <w:t>' (without database operation) and '</w:t>
+      </w:r>
+      <w:proofErr w:type="spellStart"/>
+      <w:r>
+        <w:rPr>
+          <w:rFonts w:ascii="Open Sans" w:hAnsi="Open Sans" w:cs="Open Sans"/>
+          <w:color w:val="BA3925"/>
+          <w:spacing w:val="-2"/>
+          <w:sz w:val="24"/>
+          <w:szCs w:val="24"/>
+          <w:u w:val="single"/>
+        </w:rPr>
+        <w:t>SpringHibernateExample</w:t>
+      </w:r>
+      <w:proofErr w:type="spellEnd"/>
+      <w:r>
+        <w:rPr>
+          <w:rFonts w:ascii="Open Sans" w:hAnsi="Open Sans" w:cs="Open Sans"/>
+          <w:color w:val="BA3925"/>
+          <w:spacing w:val="-2"/>
+          <w:sz w:val="24"/>
+          <w:szCs w:val="24"/>
+          <w:u w:val="single"/>
+        </w:rPr>
+        <w:t>' (with database operations) and so on.</w:t>
       </w:r>
     </w:p>
     <w:p>

</xml_diff>